<commit_message>
max-width p tekst aangepast in consuming-reishi.html
</commit_message>
<xml_diff>
--- a/Project/Versie_3/Content/Teksten voor website_v2.docx
+++ b/Project/Versie_3/Content/Teksten voor website_v2.docx
@@ -20,7 +20,15 @@
         <w:spacing w:after="0"/>
       </w:pPr>
       <w:r>
-        <w:t xml:space="preserve">Menu: Home, How it </w:t>
+        <w:t xml:space="preserve">Menu: Home, </w:t>
+      </w:r>
+      <w:proofErr w:type="gramStart"/>
+      <w:r>
+        <w:t>How</w:t>
+      </w:r>
+      <w:proofErr w:type="gramEnd"/>
+      <w:r>
+        <w:t xml:space="preserve"> it </w:t>
       </w:r>
       <w:r>
         <w:t>grows</w:t>
@@ -258,8 +266,13 @@
         </w:r>
       </w:hyperlink>
       <w:r>
-        <w:t xml:space="preserve">   )</w:t>
-      </w:r>
+        <w:t xml:space="preserve"> </w:t>
+      </w:r>
+      <w:proofErr w:type="gramStart"/>
+      <w:r>
+        <w:t xml:space="preserve">  )</w:t>
+      </w:r>
+      <w:proofErr w:type="gramEnd"/>
     </w:p>
     <w:p>
       <w:pPr>
@@ -414,7 +427,15 @@
       </w:r>
       <w:proofErr w:type="spellEnd"/>
       <w:r>
-        <w:t xml:space="preserve"> mushroom skin” that has stopped growing and that is hardening. The combination of all these colors result in a beautiful spectacle of growth, and my opinion is that an actively growing </w:t>
+        <w:t xml:space="preserve"> mushroom skin” that has stopped growing and that is hardening. The combination of all these colors </w:t>
+      </w:r>
+      <w:proofErr w:type="gramStart"/>
+      <w:r>
+        <w:t>result</w:t>
+      </w:r>
+      <w:proofErr w:type="gramEnd"/>
+      <w:r>
+        <w:t xml:space="preserve"> in a beautiful spectacle of growth, and my opinion is that an actively growing </w:t>
       </w:r>
       <w:proofErr w:type="spellStart"/>
       <w:r>
@@ -530,97 +551,189 @@
     <w:p>
       <w:pPr>
         <w:spacing w:after="0"/>
-      </w:pPr>
-      <w:r>
+        <w:rPr>
+          <w:strike/>
+        </w:rPr>
+      </w:pPr>
+      <w:r>
+        <w:rPr>
+          <w:strike/>
+        </w:rPr>
         <w:lastRenderedPageBreak/>
         <w:t xml:space="preserve">Consuming a </w:t>
       </w:r>
       <w:proofErr w:type="spellStart"/>
       <w:r>
-        <w:t>Reishi</w:t>
-      </w:r>
-      <w:proofErr w:type="spellEnd"/>
-      <w:r>
+        <w:rPr>
+          <w:strike/>
+        </w:rPr>
+        <w:t>Reishi</w:t>
+      </w:r>
+      <w:proofErr w:type="spellEnd"/>
+      <w:r>
+        <w:rPr>
+          <w:strike/>
+        </w:rPr>
         <w:t xml:space="preserve"> mushroom is different from consuming just about any other mushroom. This is because of the very rigid texture of the </w:t>
       </w:r>
       <w:proofErr w:type="spellStart"/>
       <w:r>
-        <w:t>Reishi</w:t>
-      </w:r>
-      <w:proofErr w:type="spellEnd"/>
-      <w:r>
+        <w:rPr>
+          <w:strike/>
+        </w:rPr>
+        <w:t>Reishi</w:t>
+      </w:r>
+      <w:proofErr w:type="spellEnd"/>
+      <w:r>
+        <w:rPr>
+          <w:strike/>
+        </w:rPr>
         <w:t xml:space="preserve"> fruiting body: In its dried state it is just as tough as a piece of wood. For this reason, people have found methods to extract the compounds of interest out of the </w:t>
       </w:r>
       <w:proofErr w:type="spellStart"/>
       <w:r>
-        <w:t>Reishi</w:t>
-      </w:r>
-      <w:proofErr w:type="spellEnd"/>
-      <w:r>
+        <w:rPr>
+          <w:strike/>
+        </w:rPr>
+        <w:t>Reishi</w:t>
+      </w:r>
+      <w:proofErr w:type="spellEnd"/>
+      <w:r>
+        <w:rPr>
+          <w:strike/>
+        </w:rPr>
         <w:t xml:space="preserve"> mushroom. The most commonly used method is by boiling pieces of the </w:t>
       </w:r>
       <w:proofErr w:type="spellStart"/>
       <w:r>
-        <w:t>Reishi</w:t>
-      </w:r>
-      <w:proofErr w:type="spellEnd"/>
-      <w:r>
+        <w:rPr>
+          <w:strike/>
+        </w:rPr>
+        <w:t>Reishi</w:t>
+      </w:r>
+      <w:proofErr w:type="spellEnd"/>
+      <w:r>
+        <w:rPr>
+          <w:strike/>
+        </w:rPr>
         <w:t xml:space="preserve"> mushroom in water. To get most of the compounds out of the mushroom, this process of boiling is done for a </w:t>
       </w:r>
       <w:r>
+        <w:rPr>
+          <w:strike/>
+        </w:rPr>
         <w:t>lengthy amount of</w:t>
       </w:r>
       <w:r>
-        <w:t xml:space="preserve"> time: typically at least one hour of boiling</w:t>
-      </w:r>
-      <w:r>
+        <w:rPr>
+          <w:strike/>
+        </w:rPr>
+        <w:t xml:space="preserve"> time: </w:t>
+      </w:r>
+      <w:proofErr w:type="gramStart"/>
+      <w:r>
+        <w:rPr>
+          <w:strike/>
+        </w:rPr>
+        <w:t>typically</w:t>
+      </w:r>
+      <w:proofErr w:type="gramEnd"/>
+      <w:r>
+        <w:rPr>
+          <w:strike/>
+        </w:rPr>
+        <w:t xml:space="preserve"> at least one hour of boiling</w:t>
+      </w:r>
+      <w:r>
+        <w:rPr>
+          <w:strike/>
+        </w:rPr>
         <w:t>/simmering</w:t>
       </w:r>
       <w:r>
+        <w:rPr>
+          <w:strike/>
+        </w:rPr>
         <w:t xml:space="preserve"> after which the mushroom pieces are removed</w:t>
       </w:r>
       <w:r>
+        <w:rPr>
+          <w:strike/>
+        </w:rPr>
         <w:t xml:space="preserve"> from the water</w:t>
       </w:r>
       <w:r>
+        <w:rPr>
+          <w:strike/>
+        </w:rPr>
         <w:t xml:space="preserve">. What you end up with is a sort of mushroom tea, or </w:t>
       </w:r>
       <w:r>
+        <w:rPr>
+          <w:strike/>
+        </w:rPr>
         <w:t xml:space="preserve">more scientifically you can call it a water extract. This mushroom tea can be consumed directly as a hot tea beverage but can also be cooled down and stored in the fridge for later use. Combining the cold </w:t>
       </w:r>
       <w:proofErr w:type="spellStart"/>
       <w:r>
-        <w:t>Reishi</w:t>
-      </w:r>
-      <w:proofErr w:type="spellEnd"/>
-      <w:r>
+        <w:rPr>
+          <w:strike/>
+        </w:rPr>
+        <w:t>Reishi</w:t>
+      </w:r>
+      <w:proofErr w:type="spellEnd"/>
+      <w:r>
+        <w:rPr>
+          <w:strike/>
+        </w:rPr>
         <w:t xml:space="preserve"> tea with fruit juice is my preferred choice, but I also sometimes add the </w:t>
       </w:r>
       <w:proofErr w:type="spellStart"/>
       <w:r>
-        <w:t>Reishi</w:t>
-      </w:r>
-      <w:proofErr w:type="spellEnd"/>
-      <w:r>
+        <w:rPr>
+          <w:strike/>
+        </w:rPr>
+        <w:t>Reishi</w:t>
+      </w:r>
+      <w:proofErr w:type="spellEnd"/>
+      <w:r>
+        <w:rPr>
+          <w:strike/>
+        </w:rPr>
         <w:t xml:space="preserve"> tea to a wild mushroom soup</w:t>
       </w:r>
       <w:r>
+        <w:rPr>
+          <w:strike/>
+        </w:rPr>
         <w:t xml:space="preserve">. Once I have some </w:t>
       </w:r>
       <w:proofErr w:type="spellStart"/>
       <w:r>
-        <w:t>Reishi</w:t>
-      </w:r>
-      <w:proofErr w:type="spellEnd"/>
-      <w:r>
+        <w:rPr>
+          <w:strike/>
+        </w:rPr>
+        <w:t>Reishi</w:t>
+      </w:r>
+      <w:proofErr w:type="spellEnd"/>
+      <w:r>
+        <w:rPr>
+          <w:strike/>
+        </w:rPr>
         <w:t xml:space="preserve"> extract stored in the fridge, you will also see me adding some tablespoons of </w:t>
       </w:r>
       <w:proofErr w:type="spellStart"/>
       <w:r>
-        <w:t>Reishi</w:t>
-      </w:r>
-      <w:proofErr w:type="spellEnd"/>
-      <w:r>
+        <w:rPr>
+          <w:strike/>
+        </w:rPr>
+        <w:t>Reishi</w:t>
+      </w:r>
+      <w:proofErr w:type="spellEnd"/>
+      <w:r>
+        <w:rPr>
+          <w:strike/>
+        </w:rPr>
         <w:t xml:space="preserve"> extract to my daily cup o’ coffee. </w:t>
       </w:r>
     </w:p>
@@ -637,24 +750,42 @@
     <w:p>
       <w:pPr>
         <w:spacing w:after="0"/>
-      </w:pPr>
-      <w:r>
+        <w:rPr>
+          <w:strike/>
+        </w:rPr>
+      </w:pPr>
+      <w:r>
+        <w:rPr>
+          <w:strike/>
+        </w:rPr>
         <w:t xml:space="preserve">On this page “Consuming </w:t>
       </w:r>
       <w:proofErr w:type="spellStart"/>
       <w:r>
-        <w:t>Reishi</w:t>
-      </w:r>
-      <w:proofErr w:type="spellEnd"/>
-      <w:r>
+        <w:rPr>
+          <w:strike/>
+        </w:rPr>
+        <w:t>Reishi</w:t>
+      </w:r>
+      <w:proofErr w:type="spellEnd"/>
+      <w:r>
+        <w:rPr>
+          <w:strike/>
+        </w:rPr>
         <w:t xml:space="preserve">”, I will also dive deeper into the health effects of </w:t>
       </w:r>
       <w:proofErr w:type="spellStart"/>
       <w:r>
-        <w:t>Reishi</w:t>
-      </w:r>
-      <w:proofErr w:type="spellEnd"/>
-      <w:r>
+        <w:rPr>
+          <w:strike/>
+        </w:rPr>
+        <w:t>Reishi</w:t>
+      </w:r>
+      <w:proofErr w:type="spellEnd"/>
+      <w:r>
+        <w:rPr>
+          <w:strike/>
+        </w:rPr>
         <w:t>, which will be accompanied with the following table:</w:t>
       </w:r>
     </w:p>
@@ -672,7 +803,27 @@
         <w:spacing w:after="0"/>
       </w:pPr>
       <w:r>
-        <w:t>Table with PubMed results – results found on 7 April 2021. Mushroom species was combined with the health related term in the regular search function. THIS TABLE IS ALREADY AVAILABLE AS A PNG!</w:t>
+        <w:rPr>
+          <w:strike/>
+        </w:rPr>
+        <w:t xml:space="preserve">Table with PubMed results – results found on 7 April 2021. Mushroom species was combined with the </w:t>
+      </w:r>
+      <w:proofErr w:type="gramStart"/>
+      <w:r>
+        <w:rPr>
+          <w:strike/>
+        </w:rPr>
+        <w:t>health related</w:t>
+      </w:r>
+      <w:proofErr w:type="gramEnd"/>
+      <w:r>
+        <w:rPr>
+          <w:strike/>
+        </w:rPr>
+        <w:t xml:space="preserve"> term in the regular search function.</w:t>
+      </w:r>
+      <w:r>
+        <w:t xml:space="preserve"> THIS TABLE IS ALREADY AVAILABLE AS A PNG!</w:t>
       </w:r>
     </w:p>
     <w:tbl>
@@ -1818,28 +1969,42 @@
       <w:pPr>
         <w:spacing w:after="0"/>
       </w:pPr>
+      <w:proofErr w:type="gramStart"/>
       <w:r>
         <w:t>Q:</w:t>
       </w:r>
       <w:r>
-        <w:t>Will the mushroom grow o</w:t>
-      </w:r>
-      <w:r>
-        <w:t>ut of the growing bag by itself?</w:t>
-      </w:r>
-    </w:p>
-    <w:p>
-      <w:pPr>
-        <w:spacing w:after="0"/>
-        <w:rPr>
-          <w:i/>
-          <w:iCs/>
-        </w:rPr>
-      </w:pPr>
-      <w:r>
-        <w:rPr>
-          <w:i/>
-          <w:iCs/>
+        <w:rPr>
+          <w:strike/>
+        </w:rPr>
+        <w:t>Will</w:t>
+      </w:r>
+      <w:proofErr w:type="gramEnd"/>
+      <w:r>
+        <w:rPr>
+          <w:strike/>
+        </w:rPr>
+        <w:t xml:space="preserve"> the mushroom grow out of the growing bag by itself</w:t>
+      </w:r>
+      <w:r>
+        <w:t>?</w:t>
+      </w:r>
+    </w:p>
+    <w:p>
+      <w:pPr>
+        <w:spacing w:after="0"/>
+        <w:rPr>
+          <w:i/>
+          <w:iCs/>
+          <w:strike/>
+        </w:rPr>
+      </w:pPr>
+      <w:proofErr w:type="gramStart"/>
+      <w:r>
+        <w:rPr>
+          <w:i/>
+          <w:iCs/>
+          <w:strike/>
         </w:rPr>
         <w:lastRenderedPageBreak/>
         <w:t>A:</w:t>
@@ -1848,13 +2013,24 @@
         <w:rPr>
           <w:i/>
           <w:iCs/>
-        </w:rPr>
-        <w:t xml:space="preserve">Although it might take up to a month, </w:t>
-      </w:r>
-      <w:r>
-        <w:rPr>
-          <w:i/>
-          <w:iCs/>
+          <w:strike/>
+        </w:rPr>
+        <w:t>Although</w:t>
+      </w:r>
+      <w:proofErr w:type="gramEnd"/>
+      <w:r>
+        <w:rPr>
+          <w:i/>
+          <w:iCs/>
+          <w:strike/>
+        </w:rPr>
+        <w:t xml:space="preserve"> it might take up to a month, </w:t>
+      </w:r>
+      <w:r>
+        <w:rPr>
+          <w:i/>
+          <w:iCs/>
+          <w:strike/>
         </w:rPr>
         <w:t xml:space="preserve">the </w:t>
       </w:r>
@@ -1863,32 +2039,48 @@
         <w:rPr>
           <w:i/>
           <w:iCs/>
-        </w:rPr>
-        <w:t>Reishi</w:t>
-      </w:r>
-      <w:proofErr w:type="spellEnd"/>
-      <w:r>
-        <w:rPr>
-          <w:i/>
-          <w:iCs/>
+          <w:strike/>
+        </w:rPr>
+        <w:t>Reishi</w:t>
+      </w:r>
+      <w:proofErr w:type="spellEnd"/>
+      <w:r>
+        <w:rPr>
+          <w:i/>
+          <w:iCs/>
+          <w:strike/>
         </w:rPr>
         <w:t xml:space="preserve"> mushroom will in 99% of cases grow out of the bag by itself. </w:t>
       </w:r>
-      <w:r>
-        <w:rPr>
-          <w:b/>
-          <w:bCs/>
-          <w:i/>
-          <w:iCs/>
-        </w:rPr>
-        <w:t>So there is</w:t>
-      </w:r>
-      <w:r>
-        <w:rPr>
-          <w:b/>
-          <w:bCs/>
-          <w:i/>
-          <w:iCs/>
+      <w:proofErr w:type="gramStart"/>
+      <w:r>
+        <w:rPr>
+          <w:b/>
+          <w:bCs/>
+          <w:i/>
+          <w:iCs/>
+          <w:strike/>
+        </w:rPr>
+        <w:t>So</w:t>
+      </w:r>
+      <w:proofErr w:type="gramEnd"/>
+      <w:r>
+        <w:rPr>
+          <w:b/>
+          <w:bCs/>
+          <w:i/>
+          <w:iCs/>
+          <w:strike/>
+        </w:rPr>
+        <w:t xml:space="preserve"> there is</w:t>
+      </w:r>
+      <w:r>
+        <w:rPr>
+          <w:b/>
+          <w:bCs/>
+          <w:i/>
+          <w:iCs/>
+          <w:strike/>
         </w:rPr>
         <w:t xml:space="preserve"> really</w:t>
       </w:r>
@@ -1898,6 +2090,7 @@
           <w:bCs/>
           <w:i/>
           <w:iCs/>
+          <w:strike/>
         </w:rPr>
         <w:t xml:space="preserve"> no need to open up the bag!</w:t>
       </w:r>
@@ -1907,6 +2100,7 @@
           <w:bCs/>
           <w:i/>
           <w:iCs/>
+          <w:strike/>
         </w:rPr>
         <w:t xml:space="preserve"> In fact, opening up the bag would harm the </w:t>
       </w:r>
@@ -1917,16 +2111,18 @@
           <w:bCs/>
           <w:i/>
           <w:iCs/>
-        </w:rPr>
-        <w:t>Reishi</w:t>
-      </w:r>
-      <w:proofErr w:type="spellEnd"/>
-      <w:r>
-        <w:rPr>
-          <w:b/>
-          <w:bCs/>
-          <w:i/>
-          <w:iCs/>
+          <w:strike/>
+        </w:rPr>
+        <w:t>Reishi</w:t>
+      </w:r>
+      <w:proofErr w:type="spellEnd"/>
+      <w:r>
+        <w:rPr>
+          <w:b/>
+          <w:bCs/>
+          <w:i/>
+          <w:iCs/>
+          <w:strike/>
         </w:rPr>
         <w:t xml:space="preserve"> mushroom</w:t>
       </w:r>
@@ -1934,6 +2130,7 @@
         <w:rPr>
           <w:i/>
           <w:iCs/>
+          <w:strike/>
         </w:rPr>
         <w:t xml:space="preserve"> as it would allow competing fungal species to enter the substrate</w:t>
       </w:r>
@@ -1941,6 +2138,7 @@
         <w:rPr>
           <w:i/>
           <w:iCs/>
+          <w:strike/>
         </w:rPr>
         <w:t xml:space="preserve"> bag</w:t>
       </w:r>
@@ -1948,6 +2146,7 @@
         <w:rPr>
           <w:i/>
           <w:iCs/>
+          <w:strike/>
         </w:rPr>
         <w:t>.</w:t>
       </w:r>
@@ -1960,24 +2159,50 @@
     <w:p>
       <w:pPr>
         <w:spacing w:after="0"/>
-      </w:pPr>
-      <w:r>
-        <w:t xml:space="preserve">Q:Can I reuse the plastic dome and the plastic saucer of the </w:t>
-      </w:r>
-      <w:proofErr w:type="spellStart"/>
-      <w:r>
-        <w:t>Reishi</w:t>
-      </w:r>
-      <w:proofErr w:type="spellEnd"/>
-      <w:r>
+        <w:rPr>
+          <w:strike/>
+        </w:rPr>
+      </w:pPr>
+      <w:proofErr w:type="gramStart"/>
+      <w:r>
+        <w:rPr>
+          <w:strike/>
+        </w:rPr>
+        <w:t>Q:Can</w:t>
+      </w:r>
+      <w:proofErr w:type="gramEnd"/>
+      <w:r>
+        <w:rPr>
+          <w:strike/>
+        </w:rPr>
+        <w:t xml:space="preserve"> I reuse the plastic dome and the plastic saucer of the </w:t>
+      </w:r>
+      <w:proofErr w:type="spellStart"/>
+      <w:r>
+        <w:rPr>
+          <w:strike/>
+        </w:rPr>
+        <w:t>Reishi</w:t>
+      </w:r>
+      <w:proofErr w:type="spellEnd"/>
+      <w:r>
+        <w:rPr>
+          <w:strike/>
+        </w:rPr>
         <w:t xml:space="preserve"> </w:t>
       </w:r>
       <w:proofErr w:type="spellStart"/>
       <w:r>
+        <w:rPr>
+          <w:strike/>
+        </w:rPr>
         <w:t>Growkit</w:t>
       </w:r>
       <w:proofErr w:type="spellEnd"/>
       <w:r>
+        <w:rPr>
+          <w:strike/>
+        </w:rPr>
         <w:t>?</w:t>
       </w:r>
     </w:p>
@@ -1987,12 +2212,14 @@
         <w:rPr>
           <w:i/>
           <w:iCs/>
-        </w:rPr>
-      </w:pPr>
-      <w:r>
-        <w:rPr>
-          <w:i/>
-          <w:iCs/>
+          <w:strike/>
+        </w:rPr>
+      </w:pPr>
+      <w:r>
+        <w:rPr>
+          <w:i/>
+          <w:iCs/>
+          <w:strike/>
         </w:rPr>
         <w:t xml:space="preserve">A: </w:t>
       </w:r>
@@ -2002,6 +2229,7 @@
           <w:bCs/>
           <w:i/>
           <w:iCs/>
+          <w:strike/>
         </w:rPr>
         <w:t>Yes, you definitely can</w:t>
       </w:r>
@@ -2011,6 +2239,7 @@
           <w:bCs/>
           <w:i/>
           <w:iCs/>
+          <w:strike/>
         </w:rPr>
         <w:t>,</w:t>
       </w:r>
@@ -2018,6 +2247,7 @@
         <w:rPr>
           <w:i/>
           <w:iCs/>
+          <w:strike/>
         </w:rPr>
         <w:t xml:space="preserve"> and I encourage you to do so! All you need to do is order a new </w:t>
       </w:r>
@@ -2026,14 +2256,16 @@
         <w:rPr>
           <w:i/>
           <w:iCs/>
-        </w:rPr>
-        <w:t>Reishi</w:t>
-      </w:r>
-      <w:proofErr w:type="spellEnd"/>
-      <w:r>
-        <w:rPr>
-          <w:i/>
-          <w:iCs/>
+          <w:strike/>
+        </w:rPr>
+        <w:t>Reishi</w:t>
+      </w:r>
+      <w:proofErr w:type="spellEnd"/>
+      <w:r>
+        <w:rPr>
+          <w:i/>
+          <w:iCs/>
+          <w:strike/>
         </w:rPr>
         <w:t xml:space="preserve"> growbag and place it in the</w:t>
       </w:r>
@@ -2041,6 +2273,7 @@
         <w:rPr>
           <w:i/>
           <w:iCs/>
+          <w:strike/>
         </w:rPr>
         <w:t xml:space="preserve"> </w:t>
       </w:r>
@@ -2049,14 +2282,16 @@
         <w:rPr>
           <w:i/>
           <w:iCs/>
-        </w:rPr>
-        <w:t>Reishi</w:t>
-      </w:r>
-      <w:proofErr w:type="spellEnd"/>
-      <w:r>
-        <w:rPr>
-          <w:i/>
-          <w:iCs/>
+          <w:strike/>
+        </w:rPr>
+        <w:t>Reishi</w:t>
+      </w:r>
+      <w:proofErr w:type="spellEnd"/>
+      <w:r>
+        <w:rPr>
+          <w:i/>
+          <w:iCs/>
+          <w:strike/>
         </w:rPr>
         <w:t xml:space="preserve"> </w:t>
       </w:r>
@@ -2065,6 +2300,7 @@
         <w:rPr>
           <w:i/>
           <w:iCs/>
+          <w:strike/>
         </w:rPr>
         <w:t>Growkit</w:t>
       </w:r>
@@ -2073,6 +2309,7 @@
         <w:rPr>
           <w:i/>
           <w:iCs/>
+          <w:strike/>
         </w:rPr>
         <w:t xml:space="preserve"> as soon as the </w:t>
       </w:r>
@@ -2081,14 +2318,16 @@
         <w:rPr>
           <w:i/>
           <w:iCs/>
-        </w:rPr>
-        <w:t>Reishi</w:t>
-      </w:r>
-      <w:proofErr w:type="spellEnd"/>
-      <w:r>
-        <w:rPr>
-          <w:i/>
-          <w:iCs/>
+          <w:strike/>
+        </w:rPr>
+        <w:t>Reishi</w:t>
+      </w:r>
+      <w:proofErr w:type="spellEnd"/>
+      <w:r>
+        <w:rPr>
+          <w:i/>
+          <w:iCs/>
+          <w:strike/>
         </w:rPr>
         <w:t xml:space="preserve"> fruiting body is coming out at the top of the </w:t>
       </w:r>
@@ -2097,14 +2336,16 @@
         <w:rPr>
           <w:i/>
           <w:iCs/>
-        </w:rPr>
-        <w:t>Reishi</w:t>
-      </w:r>
-      <w:proofErr w:type="spellEnd"/>
-      <w:r>
-        <w:rPr>
-          <w:i/>
-          <w:iCs/>
+          <w:strike/>
+        </w:rPr>
+        <w:t>Reishi</w:t>
+      </w:r>
+      <w:proofErr w:type="spellEnd"/>
+      <w:r>
+        <w:rPr>
+          <w:i/>
+          <w:iCs/>
+          <w:strike/>
         </w:rPr>
         <w:t xml:space="preserve"> growbag.</w:t>
       </w:r>
@@ -2121,35 +2362,65 @@
     <w:p>
       <w:pPr>
         <w:spacing w:after="0"/>
-      </w:pPr>
-      <w:r>
-        <w:t xml:space="preserve">Q:Can I grow other species of mushroom using the </w:t>
-      </w:r>
-      <w:proofErr w:type="spellStart"/>
-      <w:r>
-        <w:t>Reishi</w:t>
-      </w:r>
-      <w:proofErr w:type="spellEnd"/>
-      <w:r>
+        <w:rPr>
+          <w:strike/>
+        </w:rPr>
+      </w:pPr>
+      <w:proofErr w:type="gramStart"/>
+      <w:r>
+        <w:rPr>
+          <w:strike/>
+        </w:rPr>
+        <w:t>Q:Can</w:t>
+      </w:r>
+      <w:proofErr w:type="gramEnd"/>
+      <w:r>
+        <w:rPr>
+          <w:strike/>
+        </w:rPr>
+        <w:t xml:space="preserve"> I grow other species of mushroom using the </w:t>
+      </w:r>
+      <w:proofErr w:type="spellStart"/>
+      <w:r>
+        <w:rPr>
+          <w:strike/>
+        </w:rPr>
+        <w:t>Reishi</w:t>
+      </w:r>
+      <w:proofErr w:type="spellEnd"/>
+      <w:r>
+        <w:rPr>
+          <w:strike/>
+        </w:rPr>
         <w:t xml:space="preserve"> </w:t>
       </w:r>
       <w:proofErr w:type="spellStart"/>
       <w:r>
+        <w:rPr>
+          <w:strike/>
+        </w:rPr>
         <w:t>Growkit’s</w:t>
       </w:r>
       <w:proofErr w:type="spellEnd"/>
       <w:r>
+        <w:rPr>
+          <w:strike/>
+        </w:rPr>
         <w:t xml:space="preserve"> plastic dome?</w:t>
       </w:r>
     </w:p>
     <w:p>
       <w:pPr>
         <w:spacing w:after="0"/>
-      </w:pPr>
-      <w:r>
-        <w:rPr>
-          <w:i/>
-          <w:iCs/>
+        <w:rPr>
+          <w:strike/>
+        </w:rPr>
+      </w:pPr>
+      <w:r>
+        <w:rPr>
+          <w:i/>
+          <w:iCs/>
+          <w:strike/>
         </w:rPr>
         <w:t xml:space="preserve">As the </w:t>
       </w:r>
@@ -2158,14 +2429,16 @@
         <w:rPr>
           <w:i/>
           <w:iCs/>
-        </w:rPr>
-        <w:t>Reishi</w:t>
-      </w:r>
-      <w:proofErr w:type="spellEnd"/>
-      <w:r>
-        <w:rPr>
-          <w:i/>
-          <w:iCs/>
+          <w:strike/>
+        </w:rPr>
+        <w:t>Reishi</w:t>
+      </w:r>
+      <w:proofErr w:type="spellEnd"/>
+      <w:r>
+        <w:rPr>
+          <w:i/>
+          <w:iCs/>
+          <w:strike/>
         </w:rPr>
         <w:t xml:space="preserve"> </w:t>
       </w:r>
@@ -2174,6 +2447,7 @@
         <w:rPr>
           <w:i/>
           <w:iCs/>
+          <w:strike/>
         </w:rPr>
         <w:t>Growkit’s</w:t>
       </w:r>
@@ -2182,6 +2456,7 @@
         <w:rPr>
           <w:i/>
           <w:iCs/>
+          <w:strike/>
         </w:rPr>
         <w:t xml:space="preserve"> microclimate is designed to exactly match the needs of a growing </w:t>
       </w:r>
@@ -2190,14 +2465,16 @@
         <w:rPr>
           <w:i/>
           <w:iCs/>
-        </w:rPr>
-        <w:t>Reishi</w:t>
-      </w:r>
-      <w:proofErr w:type="spellEnd"/>
-      <w:r>
-        <w:rPr>
-          <w:i/>
-          <w:iCs/>
+          <w:strike/>
+        </w:rPr>
+        <w:t>Reishi</w:t>
+      </w:r>
+      <w:proofErr w:type="spellEnd"/>
+      <w:r>
+        <w:rPr>
+          <w:i/>
+          <w:iCs/>
+          <w:strike/>
         </w:rPr>
         <w:t xml:space="preserve"> mushroom, </w:t>
       </w:r>
@@ -2207,6 +2484,7 @@
           <w:bCs/>
           <w:i/>
           <w:iCs/>
+          <w:strike/>
         </w:rPr>
         <w:t>other species of mushroom will not likely grow well under the plastic dome</w:t>
       </w:r>
@@ -2214,20 +2492,33 @@
         <w:rPr>
           <w:i/>
           <w:iCs/>
+          <w:strike/>
         </w:rPr>
         <w:t xml:space="preserve">. </w:t>
       </w:r>
-      <w:r>
-        <w:rPr>
-          <w:i/>
-          <w:iCs/>
-        </w:rPr>
-        <w:t>Therefore m</w:t>
-      </w:r>
-      <w:r>
-        <w:rPr>
-          <w:i/>
-          <w:iCs/>
+      <w:proofErr w:type="gramStart"/>
+      <w:r>
+        <w:rPr>
+          <w:i/>
+          <w:iCs/>
+          <w:strike/>
+        </w:rPr>
+        <w:t>Therefore</w:t>
+      </w:r>
+      <w:proofErr w:type="gramEnd"/>
+      <w:r>
+        <w:rPr>
+          <w:i/>
+          <w:iCs/>
+          <w:strike/>
+        </w:rPr>
+        <w:t xml:space="preserve"> m</w:t>
+      </w:r>
+      <w:r>
+        <w:rPr>
+          <w:i/>
+          <w:iCs/>
+          <w:strike/>
         </w:rPr>
         <w:t>y advice would be to not even try this.</w:t>
       </w:r>
@@ -2240,26 +2531,46 @@
     <w:p>
       <w:pPr>
         <w:spacing w:after="0"/>
-      </w:pPr>
-      <w:r>
+        <w:rPr>
+          <w:strike/>
+        </w:rPr>
+      </w:pPr>
+      <w:proofErr w:type="gramStart"/>
+      <w:r>
+        <w:rPr>
+          <w:strike/>
+        </w:rPr>
         <w:t>Q:</w:t>
       </w:r>
       <w:r>
-        <w:t>What is in the filter bag?</w:t>
-      </w:r>
-    </w:p>
-    <w:p>
-      <w:pPr>
-        <w:spacing w:after="0"/>
-        <w:rPr>
-          <w:i/>
-          <w:iCs/>
-        </w:rPr>
-      </w:pPr>
-      <w:r>
-        <w:rPr>
-          <w:i/>
-          <w:iCs/>
+        <w:rPr>
+          <w:strike/>
+        </w:rPr>
+        <w:t>What</w:t>
+      </w:r>
+      <w:proofErr w:type="gramEnd"/>
+      <w:r>
+        <w:rPr>
+          <w:strike/>
+        </w:rPr>
+        <w:t xml:space="preserve"> is in the filter bag?</w:t>
+      </w:r>
+    </w:p>
+    <w:p>
+      <w:pPr>
+        <w:spacing w:after="0"/>
+        <w:rPr>
+          <w:i/>
+          <w:iCs/>
+          <w:strike/>
+        </w:rPr>
+      </w:pPr>
+      <w:proofErr w:type="gramStart"/>
+      <w:r>
+        <w:rPr>
+          <w:i/>
+          <w:iCs/>
+          <w:strike/>
         </w:rPr>
         <w:t>A:</w:t>
       </w:r>
@@ -2267,15 +2578,26 @@
         <w:rPr>
           <w:i/>
           <w:iCs/>
-        </w:rPr>
-        <w:t xml:space="preserve">Inside the filter bag, mushroom substrate can be found which contains </w:t>
-      </w:r>
-      <w:r>
-        <w:rPr>
-          <w:b/>
-          <w:bCs/>
-          <w:i/>
-          <w:iCs/>
+          <w:strike/>
+        </w:rPr>
+        <w:t>Inside</w:t>
+      </w:r>
+      <w:proofErr w:type="gramEnd"/>
+      <w:r>
+        <w:rPr>
+          <w:i/>
+          <w:iCs/>
+          <w:strike/>
+        </w:rPr>
+        <w:t xml:space="preserve"> the filter bag, mushroom substrate can be found which contains </w:t>
+      </w:r>
+      <w:r>
+        <w:rPr>
+          <w:b/>
+          <w:bCs/>
+          <w:i/>
+          <w:iCs/>
+          <w:strike/>
         </w:rPr>
         <w:t>oak sawdust, natural gypsum, wheat grains and water</w:t>
       </w:r>
@@ -2283,6 +2605,7 @@
         <w:rPr>
           <w:i/>
           <w:iCs/>
+          <w:strike/>
         </w:rPr>
         <w:t xml:space="preserve">. The white material is mycelium from the </w:t>
       </w:r>
@@ -2291,14 +2614,16 @@
         <w:rPr>
           <w:i/>
           <w:iCs/>
-        </w:rPr>
-        <w:t>Reishi</w:t>
-      </w:r>
-      <w:proofErr w:type="spellEnd"/>
-      <w:r>
-        <w:rPr>
-          <w:i/>
-          <w:iCs/>
+          <w:strike/>
+        </w:rPr>
+        <w:t>Reishi</w:t>
+      </w:r>
+      <w:proofErr w:type="spellEnd"/>
+      <w:r>
+        <w:rPr>
+          <w:i/>
+          <w:iCs/>
+          <w:strike/>
         </w:rPr>
         <w:t xml:space="preserve"> mushroom, which is “colonizing” or “engulfing” the oak sawdust.</w:t>
       </w:r>
@@ -2315,26 +2640,46 @@
     <w:p>
       <w:pPr>
         <w:spacing w:after="0"/>
-      </w:pPr>
-      <w:r>
+        <w:rPr>
+          <w:strike/>
+        </w:rPr>
+      </w:pPr>
+      <w:proofErr w:type="gramStart"/>
+      <w:r>
+        <w:rPr>
+          <w:strike/>
+        </w:rPr>
         <w:t>Q:</w:t>
       </w:r>
       <w:r>
-        <w:t>The substrate filter bag looks like it has shrunk, is this normal?</w:t>
-      </w:r>
-    </w:p>
-    <w:p>
-      <w:pPr>
-        <w:spacing w:after="0"/>
-        <w:rPr>
-          <w:i/>
-          <w:iCs/>
-        </w:rPr>
-      </w:pPr>
-      <w:r>
-        <w:rPr>
-          <w:i/>
-          <w:iCs/>
+        <w:rPr>
+          <w:strike/>
+        </w:rPr>
+        <w:t>The</w:t>
+      </w:r>
+      <w:proofErr w:type="gramEnd"/>
+      <w:r>
+        <w:rPr>
+          <w:strike/>
+        </w:rPr>
+        <w:t xml:space="preserve"> substrate filter bag looks like it has shrunk, is this normal?</w:t>
+      </w:r>
+    </w:p>
+    <w:p>
+      <w:pPr>
+        <w:spacing w:after="0"/>
+        <w:rPr>
+          <w:i/>
+          <w:iCs/>
+          <w:strike/>
+        </w:rPr>
+      </w:pPr>
+      <w:proofErr w:type="gramStart"/>
+      <w:r>
+        <w:rPr>
+          <w:i/>
+          <w:iCs/>
+          <w:strike/>
         </w:rPr>
         <w:t>A:</w:t>
       </w:r>
@@ -2342,22 +2687,34 @@
         <w:rPr>
           <w:i/>
           <w:iCs/>
-        </w:rPr>
-        <w:t xml:space="preserve">During colonization of the oak sawdust, the </w:t>
-      </w:r>
-      <w:proofErr w:type="spellStart"/>
-      <w:r>
-        <w:rPr>
-          <w:i/>
-          <w:iCs/>
-        </w:rPr>
-        <w:t>Reishi</w:t>
-      </w:r>
-      <w:proofErr w:type="spellEnd"/>
-      <w:r>
-        <w:rPr>
-          <w:i/>
-          <w:iCs/>
+          <w:strike/>
+        </w:rPr>
+        <w:t>During</w:t>
+      </w:r>
+      <w:proofErr w:type="gramEnd"/>
+      <w:r>
+        <w:rPr>
+          <w:i/>
+          <w:iCs/>
+          <w:strike/>
+        </w:rPr>
+        <w:t xml:space="preserve"> colonization of the oak sawdust, the </w:t>
+      </w:r>
+      <w:proofErr w:type="spellStart"/>
+      <w:r>
+        <w:rPr>
+          <w:i/>
+          <w:iCs/>
+          <w:strike/>
+        </w:rPr>
+        <w:t>Reishi</w:t>
+      </w:r>
+      <w:proofErr w:type="spellEnd"/>
+      <w:r>
+        <w:rPr>
+          <w:i/>
+          <w:iCs/>
+          <w:strike/>
         </w:rPr>
         <w:t xml:space="preserve"> mycelium starts to eat the cellulose and </w:t>
       </w:r>
@@ -2366,6 +2723,7 @@
         <w:rPr>
           <w:i/>
           <w:iCs/>
+          <w:strike/>
         </w:rPr>
         <w:t>ligno</w:t>
       </w:r>
@@ -2374,6 +2732,7 @@
         <w:rPr>
           <w:i/>
           <w:iCs/>
+          <w:strike/>
         </w:rPr>
         <w:t xml:space="preserve">-cellulose that sits inside the oak sawdust. During this process, the substrate bag will shrink, </w:t>
       </w:r>
@@ -2383,6 +2742,7 @@
           <w:bCs/>
           <w:i/>
           <w:iCs/>
+          <w:strike/>
         </w:rPr>
         <w:t>which is completely normal</w:t>
       </w:r>
@@ -2390,6 +2750,7 @@
         <w:rPr>
           <w:i/>
           <w:iCs/>
+          <w:strike/>
         </w:rPr>
         <w:t>.</w:t>
       </w:r>
@@ -2406,26 +2767,46 @@
     <w:p>
       <w:pPr>
         <w:spacing w:after="0"/>
-      </w:pPr>
-      <w:r>
+        <w:rPr>
+          <w:strike/>
+        </w:rPr>
+      </w:pPr>
+      <w:proofErr w:type="gramStart"/>
+      <w:r>
+        <w:rPr>
+          <w:strike/>
+        </w:rPr>
         <w:t>Q:</w:t>
       </w:r>
       <w:r>
-        <w:t>I see brown liquid or brown coloration on top of the mushroom substrate, is this normal?</w:t>
-      </w:r>
-    </w:p>
-    <w:p>
-      <w:pPr>
-        <w:spacing w:after="0"/>
-        <w:rPr>
-          <w:i/>
-          <w:iCs/>
-        </w:rPr>
-      </w:pPr>
-      <w:r>
-        <w:rPr>
-          <w:i/>
-          <w:iCs/>
+        <w:rPr>
+          <w:strike/>
+        </w:rPr>
+        <w:t>I</w:t>
+      </w:r>
+      <w:proofErr w:type="gramEnd"/>
+      <w:r>
+        <w:rPr>
+          <w:strike/>
+        </w:rPr>
+        <w:t xml:space="preserve"> see brown liquid or brown coloration on top of the mushroom substrate, is this normal?</w:t>
+      </w:r>
+    </w:p>
+    <w:p>
+      <w:pPr>
+        <w:spacing w:after="0"/>
+        <w:rPr>
+          <w:i/>
+          <w:iCs/>
+          <w:strike/>
+        </w:rPr>
+      </w:pPr>
+      <w:proofErr w:type="gramStart"/>
+      <w:r>
+        <w:rPr>
+          <w:i/>
+          <w:iCs/>
+          <w:strike/>
         </w:rPr>
         <w:t>A:</w:t>
       </w:r>
@@ -2433,22 +2814,34 @@
         <w:rPr>
           <w:i/>
           <w:iCs/>
-        </w:rPr>
-        <w:t xml:space="preserve">The </w:t>
-      </w:r>
-      <w:proofErr w:type="spellStart"/>
-      <w:r>
-        <w:rPr>
-          <w:i/>
-          <w:iCs/>
-        </w:rPr>
-        <w:t>Reishi</w:t>
-      </w:r>
-      <w:proofErr w:type="spellEnd"/>
-      <w:r>
-        <w:rPr>
-          <w:i/>
-          <w:iCs/>
+          <w:strike/>
+        </w:rPr>
+        <w:t>The</w:t>
+      </w:r>
+      <w:proofErr w:type="gramEnd"/>
+      <w:r>
+        <w:rPr>
+          <w:i/>
+          <w:iCs/>
+          <w:strike/>
+        </w:rPr>
+        <w:t xml:space="preserve"> </w:t>
+      </w:r>
+      <w:proofErr w:type="spellStart"/>
+      <w:r>
+        <w:rPr>
+          <w:i/>
+          <w:iCs/>
+          <w:strike/>
+        </w:rPr>
+        <w:t>Reishi</w:t>
+      </w:r>
+      <w:proofErr w:type="spellEnd"/>
+      <w:r>
+        <w:rPr>
+          <w:i/>
+          <w:iCs/>
+          <w:strike/>
         </w:rPr>
         <w:t xml:space="preserve"> mycelium is known to produce all sorts of colors, from white, yellow, orange, red to brown. All of these colorations represent different phases of the </w:t>
       </w:r>
@@ -2457,14 +2850,16 @@
         <w:rPr>
           <w:i/>
           <w:iCs/>
-        </w:rPr>
-        <w:t>Reishi</w:t>
-      </w:r>
-      <w:proofErr w:type="spellEnd"/>
-      <w:r>
-        <w:rPr>
-          <w:i/>
-          <w:iCs/>
+          <w:strike/>
+        </w:rPr>
+        <w:t>Reishi</w:t>
+      </w:r>
+      <w:proofErr w:type="spellEnd"/>
+      <w:r>
+        <w:rPr>
+          <w:i/>
+          <w:iCs/>
+          <w:strike/>
         </w:rPr>
         <w:t xml:space="preserve"> mycelium growth and </w:t>
       </w:r>
@@ -2474,6 +2869,7 @@
           <w:bCs/>
           <w:i/>
           <w:iCs/>
+          <w:strike/>
         </w:rPr>
         <w:t>can be considered completely normal</w:t>
       </w:r>
@@ -2481,6 +2877,7 @@
         <w:rPr>
           <w:i/>
           <w:iCs/>
+          <w:strike/>
         </w:rPr>
         <w:t>.</w:t>
       </w:r>
@@ -2493,11 +2890,20 @@
     <w:p>
       <w:pPr>
         <w:spacing w:after="0"/>
-      </w:pPr>
-      <w:r>
+        <w:rPr>
+          <w:strike/>
+        </w:rPr>
+      </w:pPr>
+      <w:r>
+        <w:rPr>
+          <w:strike/>
+        </w:rPr>
         <w:t xml:space="preserve">Q: </w:t>
       </w:r>
       <w:r>
+        <w:rPr>
+          <w:strike/>
+        </w:rPr>
         <w:t>When is the best time to harvest?</w:t>
       </w:r>
     </w:p>
@@ -2507,12 +2913,14 @@
         <w:rPr>
           <w:i/>
           <w:iCs/>
-        </w:rPr>
-      </w:pPr>
-      <w:r>
-        <w:rPr>
-          <w:i/>
-          <w:iCs/>
+          <w:strike/>
+        </w:rPr>
+      </w:pPr>
+      <w:r>
+        <w:rPr>
+          <w:i/>
+          <w:iCs/>
+          <w:strike/>
         </w:rPr>
         <w:t xml:space="preserve">A: </w:t>
       </w:r>
@@ -2520,22 +2928,37 @@
         <w:rPr>
           <w:i/>
           <w:iCs/>
+          <w:strike/>
         </w:rPr>
         <w:t xml:space="preserve">Harvesting of the fruiting body can be done while the fruiting body is growing. It will grow back at the site where the mushroom was cut, so by doing this one can harvest the fruiting body multiple times. </w:t>
       </w:r>
-      <w:r>
-        <w:rPr>
-          <w:b/>
-          <w:bCs/>
-          <w:i/>
-          <w:iCs/>
-        </w:rPr>
-        <w:t>Typically after 4 months of mushroom fruiting body growth</w:t>
-      </w:r>
-      <w:r>
-        <w:rPr>
-          <w:i/>
-          <w:iCs/>
+      <w:proofErr w:type="gramStart"/>
+      <w:r>
+        <w:rPr>
+          <w:b/>
+          <w:bCs/>
+          <w:i/>
+          <w:iCs/>
+          <w:strike/>
+        </w:rPr>
+        <w:t>Typically</w:t>
+      </w:r>
+      <w:proofErr w:type="gramEnd"/>
+      <w:r>
+        <w:rPr>
+          <w:b/>
+          <w:bCs/>
+          <w:i/>
+          <w:iCs/>
+          <w:strike/>
+        </w:rPr>
+        <w:t xml:space="preserve"> after 4 months of mushroom fruiting body growth</w:t>
+      </w:r>
+      <w:r>
+        <w:rPr>
+          <w:i/>
+          <w:iCs/>
+          <w:strike/>
         </w:rPr>
         <w:t xml:space="preserve">, the vitality and grow speed are reduced and the fruiting body can become overgrown by green or white fluffy fungi. It is therefore advised to harvest the mushroom fruiting body before this happens. </w:t>
       </w:r>
@@ -2548,26 +2971,46 @@
     <w:p>
       <w:pPr>
         <w:spacing w:after="0"/>
-      </w:pPr>
-      <w:r>
+        <w:rPr>
+          <w:strike/>
+        </w:rPr>
+      </w:pPr>
+      <w:proofErr w:type="gramStart"/>
+      <w:r>
+        <w:rPr>
+          <w:strike/>
+        </w:rPr>
         <w:t>Q:</w:t>
       </w:r>
       <w:r>
-        <w:t>There is green coloration on the substrate or on the mushroom itself, especially at the tips of the mushroom:</w:t>
-      </w:r>
-    </w:p>
-    <w:p>
-      <w:pPr>
-        <w:spacing w:after="0"/>
-        <w:rPr>
-          <w:i/>
-          <w:iCs/>
-        </w:rPr>
-      </w:pPr>
-      <w:r>
-        <w:rPr>
-          <w:i/>
-          <w:iCs/>
+        <w:rPr>
+          <w:strike/>
+        </w:rPr>
+        <w:t>There</w:t>
+      </w:r>
+      <w:proofErr w:type="gramEnd"/>
+      <w:r>
+        <w:rPr>
+          <w:strike/>
+        </w:rPr>
+        <w:t xml:space="preserve"> is green coloration on the substrate or on the mushroom itself, especially at the tips of the mushroom:</w:t>
+      </w:r>
+    </w:p>
+    <w:p>
+      <w:pPr>
+        <w:spacing w:after="0"/>
+        <w:rPr>
+          <w:i/>
+          <w:iCs/>
+          <w:strike/>
+        </w:rPr>
+      </w:pPr>
+      <w:proofErr w:type="gramStart"/>
+      <w:r>
+        <w:rPr>
+          <w:i/>
+          <w:iCs/>
+          <w:strike/>
         </w:rPr>
         <w:t>A:</w:t>
       </w:r>
@@ -2575,13 +3018,124 @@
         <w:rPr>
           <w:i/>
           <w:iCs/>
-        </w:rPr>
-        <w:t>This is very likely either Trichoderma</w:t>
-      </w:r>
-      <w:r>
-        <w:rPr>
-          <w:i/>
-          <w:iCs/>
+          <w:strike/>
+        </w:rPr>
+        <w:t>This</w:t>
+      </w:r>
+      <w:proofErr w:type="gramEnd"/>
+      <w:r>
+        <w:rPr>
+          <w:i/>
+          <w:iCs/>
+          <w:strike/>
+        </w:rPr>
+        <w:t xml:space="preserve"> is very likely either Trichoderma</w:t>
+      </w:r>
+      <w:r>
+        <w:rPr>
+          <w:i/>
+          <w:iCs/>
+          <w:strike/>
+        </w:rPr>
+        <w:t xml:space="preserve"> (parasitic fungus) </w:t>
+      </w:r>
+      <w:r>
+        <w:rPr>
+          <w:i/>
+          <w:iCs/>
+          <w:strike/>
+        </w:rPr>
+        <w:t xml:space="preserve">or a green Aspergillus species. Green coloration indicates that the </w:t>
+      </w:r>
+      <w:proofErr w:type="spellStart"/>
+      <w:r>
+        <w:rPr>
+          <w:i/>
+          <w:iCs/>
+          <w:strike/>
+        </w:rPr>
+        <w:t>Reishi</w:t>
+      </w:r>
+      <w:proofErr w:type="spellEnd"/>
+      <w:r>
+        <w:rPr>
+          <w:i/>
+          <w:iCs/>
+          <w:strike/>
+        </w:rPr>
+        <w:t xml:space="preserve"> mushroom is under attack by another fungus and is no longer healthy. </w:t>
+      </w:r>
+      <w:r>
+        <w:rPr>
+          <w:b/>
+          <w:bCs/>
+          <w:i/>
+          <w:iCs/>
+          <w:strike/>
+        </w:rPr>
+        <w:t xml:space="preserve">It is advised to throw away the </w:t>
+      </w:r>
+      <w:proofErr w:type="spellStart"/>
+      <w:r>
+        <w:rPr>
+          <w:b/>
+          <w:bCs/>
+          <w:i/>
+          <w:iCs/>
+          <w:strike/>
+        </w:rPr>
+        <w:t>Reishi</w:t>
+      </w:r>
+      <w:proofErr w:type="spellEnd"/>
+      <w:r>
+        <w:rPr>
+          <w:b/>
+          <w:bCs/>
+          <w:i/>
+          <w:iCs/>
+          <w:strike/>
+        </w:rPr>
+        <w:t xml:space="preserve"> substrate bag and not consume the fruiting body</w:t>
+      </w:r>
+      <w:r>
+        <w:rPr>
+          <w:i/>
+          <w:iCs/>
+          <w:strike/>
+        </w:rPr>
+        <w:t xml:space="preserve"> as the green </w:t>
+      </w:r>
+      <w:r>
+        <w:rPr>
+          <w:i/>
+          <w:iCs/>
+          <w:strike/>
+        </w:rPr>
+        <w:t>fungal species</w:t>
+      </w:r>
+      <w:r>
+        <w:rPr>
+          <w:i/>
+          <w:iCs/>
+          <w:strike/>
+        </w:rPr>
+        <w:t xml:space="preserve"> has potentially grown through the </w:t>
+      </w:r>
+      <w:proofErr w:type="spellStart"/>
+      <w:r>
+        <w:rPr>
+          <w:i/>
+          <w:iCs/>
+          <w:strike/>
+        </w:rPr>
+        <w:t>Reishi</w:t>
+      </w:r>
+      <w:proofErr w:type="spellEnd"/>
+      <w:r>
+        <w:rPr>
+          <w:i/>
+          <w:iCs/>
+          <w:strike/>
         </w:rPr>
         <w:t xml:space="preserve"> </w:t>
       </w:r>
@@ -2589,237 +3143,160 @@
         <w:rPr>
           <w:i/>
           <w:iCs/>
-        </w:rPr>
-        <w:t>(parasitic fungus)</w:t>
-      </w:r>
-      <w:r>
-        <w:rPr>
-          <w:i/>
-          <w:iCs/>
+          <w:strike/>
+        </w:rPr>
+        <w:t>mushroom.</w:t>
+      </w:r>
+    </w:p>
+    <w:p>
+      <w:pPr>
+        <w:spacing w:after="0"/>
+      </w:pPr>
+    </w:p>
+    <w:p>
+      <w:pPr>
+        <w:spacing w:after="0"/>
+        <w:rPr>
+          <w:strike/>
+        </w:rPr>
+      </w:pPr>
+      <w:r>
+        <w:rPr>
+          <w:strike/>
+        </w:rPr>
+        <w:t>Q:</w:t>
+      </w:r>
+      <w:r>
+        <w:rPr>
+          <w:strike/>
+        </w:rPr>
+        <w:t xml:space="preserve"> Why is the “go to shop” button linked to an external </w:t>
+      </w:r>
+      <w:proofErr w:type="spellStart"/>
+      <w:r>
+        <w:rPr>
+          <w:strike/>
+        </w:rPr>
+        <w:t>webshop</w:t>
+      </w:r>
+      <w:proofErr w:type="spellEnd"/>
+      <w:r>
+        <w:rPr>
+          <w:strike/>
+        </w:rPr>
+        <w:t>?</w:t>
+      </w:r>
+    </w:p>
+    <w:p>
+      <w:pPr>
+        <w:spacing w:after="0"/>
+        <w:rPr>
+          <w:i/>
+          <w:iCs/>
+          <w:strike/>
+        </w:rPr>
+      </w:pPr>
+      <w:r>
+        <w:rPr>
+          <w:i/>
+          <w:iCs/>
+          <w:strike/>
+        </w:rPr>
+        <w:t>A:</w:t>
+      </w:r>
+      <w:r>
+        <w:rPr>
+          <w:i/>
+          <w:iCs/>
+          <w:strike/>
         </w:rPr>
         <w:t xml:space="preserve"> </w:t>
       </w:r>
       <w:r>
         <w:rPr>
-          <w:i/>
-          <w:iCs/>
-        </w:rPr>
-        <w:t xml:space="preserve">or a green Aspergillus species. Green coloration indicates that the </w:t>
-      </w:r>
-      <w:proofErr w:type="spellStart"/>
-      <w:r>
-        <w:rPr>
-          <w:i/>
-          <w:iCs/>
-        </w:rPr>
-        <w:t>Reishi</w:t>
-      </w:r>
-      <w:proofErr w:type="spellEnd"/>
-      <w:r>
-        <w:rPr>
-          <w:i/>
-          <w:iCs/>
-        </w:rPr>
-        <w:t xml:space="preserve"> mushroom is under attack by another fungus and is no longer healthy. </w:t>
-      </w:r>
-      <w:r>
-        <w:rPr>
-          <w:b/>
-          <w:bCs/>
-          <w:i/>
-          <w:iCs/>
-        </w:rPr>
-        <w:t xml:space="preserve">It is advised to throw away the </w:t>
-      </w:r>
-      <w:proofErr w:type="spellStart"/>
-      <w:r>
-        <w:rPr>
-          <w:b/>
-          <w:bCs/>
-          <w:i/>
-          <w:iCs/>
-        </w:rPr>
-        <w:t>Reishi</w:t>
-      </w:r>
-      <w:proofErr w:type="spellEnd"/>
-      <w:r>
-        <w:rPr>
-          <w:b/>
-          <w:bCs/>
-          <w:i/>
-          <w:iCs/>
-        </w:rPr>
-        <w:t xml:space="preserve"> substrate bag and not consume the fruiting body</w:t>
-      </w:r>
-      <w:r>
-        <w:rPr>
-          <w:i/>
-          <w:iCs/>
-        </w:rPr>
-        <w:t xml:space="preserve"> as the green </w:t>
-      </w:r>
-      <w:r>
-        <w:rPr>
-          <w:i/>
-          <w:iCs/>
-        </w:rPr>
-        <w:t>fungal species</w:t>
-      </w:r>
-      <w:r>
-        <w:rPr>
-          <w:i/>
-          <w:iCs/>
-        </w:rPr>
-        <w:t xml:space="preserve"> has potentially grown through the </w:t>
-      </w:r>
-      <w:proofErr w:type="spellStart"/>
-      <w:r>
-        <w:rPr>
-          <w:i/>
-          <w:iCs/>
-        </w:rPr>
-        <w:t>Reishi</w:t>
-      </w:r>
-      <w:proofErr w:type="spellEnd"/>
-      <w:r>
-        <w:rPr>
-          <w:i/>
-          <w:iCs/>
+          <w:b/>
+          <w:bCs/>
+          <w:i/>
+          <w:iCs/>
+          <w:strike/>
+        </w:rPr>
+        <w:t>There is a collaboration between me and Pip Gilmore from Groenetakken.nl</w:t>
+      </w:r>
+      <w:r>
+        <w:rPr>
+          <w:i/>
+          <w:iCs/>
+          <w:strike/>
+        </w:rPr>
+        <w:t>, in which I</w:t>
+      </w:r>
+      <w:r>
+        <w:rPr>
+          <w:i/>
+          <w:iCs/>
+          <w:strike/>
+        </w:rPr>
+        <w:t xml:space="preserve"> produce the </w:t>
+      </w:r>
+      <w:proofErr w:type="spellStart"/>
+      <w:r>
+        <w:rPr>
+          <w:i/>
+          <w:iCs/>
+          <w:strike/>
+        </w:rPr>
+        <w:t>Reishi</w:t>
+      </w:r>
+      <w:proofErr w:type="spellEnd"/>
+      <w:r>
+        <w:rPr>
+          <w:i/>
+          <w:iCs/>
+          <w:strike/>
         </w:rPr>
         <w:t xml:space="preserve"> </w:t>
       </w:r>
-      <w:r>
-        <w:rPr>
-          <w:i/>
-          <w:iCs/>
-        </w:rPr>
-        <w:t>mushroom.</w:t>
-      </w:r>
-    </w:p>
-    <w:p>
-      <w:pPr>
-        <w:spacing w:after="0"/>
-      </w:pPr>
-    </w:p>
-    <w:p>
-      <w:pPr>
-        <w:spacing w:after="0"/>
-      </w:pPr>
-      <w:r>
-        <w:t>Q:</w:t>
-      </w:r>
-      <w:r>
-        <w:t xml:space="preserve"> </w:t>
-      </w:r>
-      <w:r>
-        <w:t xml:space="preserve">Why is the “go to shop” button linked to an external </w:t>
-      </w:r>
-      <w:proofErr w:type="spellStart"/>
-      <w:r>
+      <w:proofErr w:type="spellStart"/>
+      <w:r>
+        <w:rPr>
+          <w:i/>
+          <w:iCs/>
+          <w:strike/>
+        </w:rPr>
+        <w:t>G</w:t>
+      </w:r>
+      <w:r>
+        <w:rPr>
+          <w:i/>
+          <w:iCs/>
+          <w:strike/>
+        </w:rPr>
+        <w:t>rowkits</w:t>
+      </w:r>
+      <w:proofErr w:type="spellEnd"/>
+      <w:r>
+        <w:rPr>
+          <w:i/>
+          <w:iCs/>
+          <w:strike/>
+        </w:rPr>
+        <w:t xml:space="preserve"> and she sells them via her </w:t>
+      </w:r>
+      <w:proofErr w:type="spellStart"/>
+      <w:r>
+        <w:rPr>
+          <w:i/>
+          <w:iCs/>
+          <w:strike/>
+        </w:rPr>
         <w:t>webshop</w:t>
       </w:r>
       <w:proofErr w:type="spellEnd"/>
       <w:r>
-        <w:t>?</w:t>
-      </w:r>
-    </w:p>
-    <w:p>
-      <w:pPr>
-        <w:spacing w:after="0"/>
-        <w:rPr>
-          <w:i/>
-          <w:iCs/>
-        </w:rPr>
-      </w:pPr>
-      <w:r>
-        <w:rPr>
-          <w:i/>
-          <w:iCs/>
-        </w:rPr>
-        <w:t>A:</w:t>
-      </w:r>
-      <w:r>
-        <w:rPr>
-          <w:i/>
-          <w:iCs/>
-        </w:rPr>
-        <w:t xml:space="preserve"> </w:t>
-      </w:r>
-      <w:r>
-        <w:rPr>
-          <w:b/>
-          <w:bCs/>
-          <w:i/>
-          <w:iCs/>
-        </w:rPr>
-        <w:t>There is a collaboration between me and Pip Gilmore from Groenetakken.nl</w:t>
-      </w:r>
-      <w:r>
-        <w:rPr>
-          <w:i/>
-          <w:iCs/>
-        </w:rPr>
-        <w:t>, in which I</w:t>
-      </w:r>
-      <w:r>
-        <w:rPr>
-          <w:i/>
-          <w:iCs/>
-        </w:rPr>
-        <w:t xml:space="preserve"> produce the </w:t>
-      </w:r>
-      <w:proofErr w:type="spellStart"/>
-      <w:r>
-        <w:rPr>
-          <w:i/>
-          <w:iCs/>
-        </w:rPr>
-        <w:t>Reishi</w:t>
-      </w:r>
-      <w:proofErr w:type="spellEnd"/>
-      <w:r>
-        <w:rPr>
-          <w:i/>
-          <w:iCs/>
-        </w:rPr>
-        <w:t xml:space="preserve"> </w:t>
-      </w:r>
-      <w:proofErr w:type="spellStart"/>
-      <w:r>
-        <w:rPr>
-          <w:i/>
-          <w:iCs/>
-        </w:rPr>
-        <w:t>G</w:t>
-      </w:r>
-      <w:r>
-        <w:rPr>
-          <w:i/>
-          <w:iCs/>
-        </w:rPr>
-        <w:t>rowkits</w:t>
-      </w:r>
-      <w:proofErr w:type="spellEnd"/>
-      <w:r>
-        <w:rPr>
-          <w:i/>
-          <w:iCs/>
-        </w:rPr>
-        <w:t xml:space="preserve"> and she sells them via her </w:t>
-      </w:r>
-      <w:proofErr w:type="spellStart"/>
-      <w:r>
-        <w:rPr>
-          <w:i/>
-          <w:iCs/>
-        </w:rPr>
-        <w:t>webshop</w:t>
-      </w:r>
-      <w:proofErr w:type="spellEnd"/>
-      <w:r>
-        <w:rPr>
-          <w:i/>
-          <w:iCs/>
+        <w:rPr>
+          <w:i/>
+          <w:iCs/>
+          <w:strike/>
         </w:rPr>
         <w:t>.</w:t>
       </w:r>
@@ -2855,12 +3332,14 @@
         <w:rPr>
           <w:b/>
           <w:bCs/>
-        </w:rPr>
-      </w:pPr>
-      <w:r>
-        <w:rPr>
-          <w:b/>
-          <w:bCs/>
+          <w:strike/>
+        </w:rPr>
+      </w:pPr>
+      <w:r>
+        <w:rPr>
+          <w:b/>
+          <w:bCs/>
+          <w:strike/>
         </w:rPr>
         <w:t>About me</w:t>
       </w:r>
@@ -2868,35 +3347,56 @@
     <w:p>
       <w:pPr>
         <w:spacing w:after="0"/>
-      </w:pPr>
-      <w:r>
-        <w:t>Ever since I graduated a</w:t>
-      </w:r>
-      <w:r>
-        <w:t xml:space="preserve">t Wageningen University in 2014, I have been passionately growing all sorts of culinary and medicinal mushrooms. Soon I came across the </w:t>
-      </w:r>
-      <w:proofErr w:type="spellStart"/>
-      <w:r>
-        <w:t>Reishi</w:t>
-      </w:r>
-      <w:proofErr w:type="spellEnd"/>
-      <w:r>
+        <w:rPr>
+          <w:strike/>
+        </w:rPr>
+      </w:pPr>
+      <w:r>
+        <w:rPr>
+          <w:strike/>
+        </w:rPr>
+        <w:t xml:space="preserve">Ever since I graduated at Wageningen University in 2014, I have been passionately growing all sorts of culinary and medicinal mushrooms. Soon I came across the </w:t>
+      </w:r>
+      <w:proofErr w:type="spellStart"/>
+      <w:r>
+        <w:rPr>
+          <w:strike/>
+        </w:rPr>
+        <w:t>Reishi</w:t>
+      </w:r>
+      <w:proofErr w:type="spellEnd"/>
+      <w:r>
+        <w:rPr>
+          <w:strike/>
+        </w:rPr>
         <w:t xml:space="preserve"> mushroom and ever since that first encounter, I have focused my efforts on how to best grow and consume this mushroom species. For the past five years, this mushroom species has introduced me into the world of mushrooms and has strengthened my interest in the field of mycology. Because of all this, it is no wonder that I am delighted to share this wonderful mushroom with others by offering </w:t>
       </w:r>
       <w:proofErr w:type="spellStart"/>
       <w:r>
-        <w:t>Reishi</w:t>
-      </w:r>
-      <w:proofErr w:type="spellEnd"/>
-      <w:r>
+        <w:rPr>
+          <w:strike/>
+        </w:rPr>
+        <w:t>Reishi</w:t>
+      </w:r>
+      <w:proofErr w:type="spellEnd"/>
+      <w:r>
+        <w:rPr>
+          <w:strike/>
+        </w:rPr>
         <w:t xml:space="preserve"> mushroom </w:t>
       </w:r>
       <w:proofErr w:type="spellStart"/>
       <w:r>
+        <w:rPr>
+          <w:strike/>
+        </w:rPr>
         <w:t>Growkits</w:t>
       </w:r>
       <w:proofErr w:type="spellEnd"/>
       <w:r>
+        <w:rPr>
+          <w:strike/>
+        </w:rPr>
         <w:t>.</w:t>
       </w:r>
     </w:p>

</xml_diff>